<commit_message>
Colocando el segundo ejemplo del solucionario
</commit_message>
<xml_diff>
--- a/semana5/solpc4/SOLUCIONARIO-PC4-CC112.docx
+++ b/semana5/solpc4/SOLUCIONARIO-PC4-CC112.docx
@@ -118,6 +118,46 @@
         </w:rPr>
         <w:t xml:space="preserve">       </w:t>
       </w:r>
+    </w:p>
+    <w:p>
+      <w:pPr>
+        <w:pStyle w:val="30"/>
+        <w:numPr>
+          <w:numId w:val="0"/>
+        </w:numPr>
+        <w:ind w:left="360" w:leftChars="0"/>
+        <w:rPr>
+          <w:sz w:val="24"/>
+          <w:szCs w:val="24"/>
+        </w:rPr>
+      </w:pPr>
+      <w:r>
+        <w:rPr>
+          <w:rFonts w:hint="default"/>
+          <w:sz w:val="24"/>
+          <w:szCs w:val="24"/>
+          <w:lang w:val="es-PE"/>
+        </w:rPr>
+        <w:t>Ejemplo 1</w:t>
+      </w:r>
+    </w:p>
+    <w:p>
+      <w:pPr>
+        <w:pStyle w:val="30"/>
+        <w:numPr>
+          <w:numId w:val="0"/>
+        </w:numPr>
+        <w:ind w:left="360" w:leftChars="0"/>
+      </w:pPr>
+    </w:p>
+    <w:p>
+      <w:pPr>
+        <w:pStyle w:val="30"/>
+        <w:numPr>
+          <w:numId w:val="0"/>
+        </w:numPr>
+        <w:ind w:left="360" w:leftChars="0"/>
+      </w:pPr>
       <w:r>
         <w:drawing>
           <wp:inline distT="0" distB="0" distL="114300" distR="114300">
@@ -168,9 +208,37 @@
         <w:numPr>
           <w:numId w:val="0"/>
         </w:numPr>
-        <w:spacing w:after="160" w:line="259" w:lineRule="auto"/>
-        <w:contextualSpacing/>
-      </w:pPr>
+        <w:ind w:left="360" w:leftChars="0"/>
+      </w:pPr>
+    </w:p>
+    <w:p>
+      <w:pPr>
+        <w:pStyle w:val="30"/>
+        <w:numPr>
+          <w:numId w:val="0"/>
+        </w:numPr>
+        <w:ind w:left="360" w:leftChars="0"/>
+      </w:pPr>
+    </w:p>
+    <w:p>
+      <w:pPr>
+        <w:pStyle w:val="30"/>
+        <w:numPr>
+          <w:numId w:val="0"/>
+        </w:numPr>
+        <w:ind w:left="360" w:leftChars="0"/>
+        <w:rPr>
+          <w:rFonts w:hint="default"/>
+          <w:lang w:val="es-PE"/>
+        </w:rPr>
+      </w:pPr>
+      <w:r>
+        <w:rPr>
+          <w:rFonts w:hint="default"/>
+          <w:lang w:val="es-PE"/>
+        </w:rPr>
+        <w:t>Ejemplo 2</w:t>
+      </w:r>
     </w:p>
     <w:p>
       <w:pPr>
@@ -180,6 +248,64 @@
         </w:numPr>
         <w:spacing w:after="160" w:line="259" w:lineRule="auto"/>
         <w:contextualSpacing/>
+        <w:rPr>
+          <w:sz w:val="24"/>
+          <w:szCs w:val="24"/>
+        </w:rPr>
+      </w:pPr>
+      <w:r>
+        <w:drawing>
+          <wp:inline distT="0" distB="0" distL="114300" distR="114300">
+            <wp:extent cx="5399405" cy="3664585"/>
+            <wp:effectExtent l="0" t="0" r="10795" b="12065"/>
+            <wp:docPr id="7" name="Imagen 1"/>
+            <wp:cNvGraphicFramePr>
+              <a:graphicFrameLocks xmlns:a="http://schemas.openxmlformats.org/drawingml/2006/main" noChangeAspect="1"/>
+            </wp:cNvGraphicFramePr>
+            <a:graphic xmlns:a="http://schemas.openxmlformats.org/drawingml/2006/main">
+              <a:graphicData uri="http://schemas.openxmlformats.org/drawingml/2006/picture">
+                <pic:pic xmlns:pic="http://schemas.openxmlformats.org/drawingml/2006/picture">
+                  <pic:nvPicPr>
+                    <pic:cNvPr id="7" name="Imagen 1"/>
+                    <pic:cNvPicPr>
+                      <a:picLocks noChangeAspect="1"/>
+                    </pic:cNvPicPr>
+                  </pic:nvPicPr>
+                  <pic:blipFill>
+                    <a:blip r:embed="rId9"/>
+                    <a:stretch>
+                      <a:fillRect/>
+                    </a:stretch>
+                  </pic:blipFill>
+                  <pic:spPr>
+                    <a:xfrm>
+                      <a:off x="0" y="0"/>
+                      <a:ext cx="5399405" cy="3664585"/>
+                    </a:xfrm>
+                    <a:prstGeom prst="rect">
+                      <a:avLst/>
+                    </a:prstGeom>
+                    <a:noFill/>
+                    <a:ln>
+                      <a:noFill/>
+                    </a:ln>
+                  </pic:spPr>
+                </pic:pic>
+              </a:graphicData>
+            </a:graphic>
+          </wp:inline>
+        </w:drawing>
+      </w:r>
+    </w:p>
+    <w:p>
+      <w:pPr>
+        <w:pStyle w:val="30"/>
+        <w:numPr>
+          <w:ilvl w:val="0"/>
+          <w:numId w:val="0"/>
+        </w:numPr>
+        <w:spacing w:after="160" w:line="259" w:lineRule="auto"/>
+        <w:contextualSpacing/>
       </w:pPr>
     </w:p>
     <w:p>
@@ -190,7 +316,22 @@
         </w:numPr>
         <w:spacing w:after="160" w:line="259" w:lineRule="auto"/>
         <w:contextualSpacing/>
-      </w:pPr>
+        <w:rPr>
+          <w:rFonts w:hint="default"/>
+          <w:sz w:val="24"/>
+          <w:szCs w:val="24"/>
+          <w:lang w:val="es-PE"/>
+        </w:rPr>
+      </w:pPr>
+      <w:r>
+        <w:rPr>
+          <w:rFonts w:hint="default"/>
+          <w:sz w:val="24"/>
+          <w:szCs w:val="24"/>
+          <w:lang w:val="es-PE"/>
+        </w:rPr>
+        <w:t>2.</w:t>
+      </w:r>
     </w:p>
     <w:p>
       <w:pPr>
@@ -200,27 +341,29 @@
         </w:numPr>
         <w:spacing w:after="160" w:line="259" w:lineRule="auto"/>
         <w:contextualSpacing/>
-      </w:pPr>
-    </w:p>
-    <w:p>
-      <w:pPr>
-        <w:pStyle w:val="30"/>
-        <w:numPr>
-          <w:ilvl w:val="0"/>
-          <w:numId w:val="1"/>
-        </w:numPr>
-        <w:rPr>
+        <w:rPr>
+          <w:rFonts w:hint="default"/>
           <w:sz w:val="24"/>
           <w:szCs w:val="24"/>
-        </w:rPr>
-      </w:pPr>
+          <w:lang w:val="es-PE"/>
+        </w:rPr>
+      </w:pPr>
+      <w:r>
+        <w:rPr>
+          <w:rFonts w:hint="default"/>
+          <w:sz w:val="24"/>
+          <w:szCs w:val="24"/>
+          <w:lang w:val="es-PE"/>
+        </w:rPr>
+        <w:t>Ejemplo 1</w:t>
+      </w:r>
     </w:p>
     <w:p>
       <w:r>
         <w:drawing>
           <wp:inline distT="0" distB="0" distL="114300" distR="114300">
-            <wp:extent cx="5394960" cy="4507865"/>
-            <wp:effectExtent l="0" t="0" r="15240" b="6985"/>
+            <wp:extent cx="5068570" cy="4191635"/>
+            <wp:effectExtent l="0" t="0" r="17780" b="18415"/>
             <wp:docPr id="2" name="Imagen 2"/>
             <wp:cNvGraphicFramePr>
               <a:graphicFrameLocks xmlns:a="http://schemas.openxmlformats.org/drawingml/2006/main" noChangeAspect="1"/>
@@ -235,7 +378,7 @@
                     </pic:cNvPicPr>
                   </pic:nvPicPr>
                   <pic:blipFill>
-                    <a:blip r:embed="rId9"/>
+                    <a:blip r:embed="rId10"/>
                     <a:stretch>
                       <a:fillRect/>
                     </a:stretch>
@@ -243,7 +386,7 @@
                   <pic:spPr>
                     <a:xfrm>
                       <a:off x="0" y="0"/>
-                      <a:ext cx="5394960" cy="4507865"/>
+                      <a:ext cx="5068570" cy="4191635"/>
                     </a:xfrm>
                     <a:prstGeom prst="rect">
                       <a:avLst/>
@@ -260,6 +403,72 @@
         </w:drawing>
       </w:r>
     </w:p>
+    <w:p>
+      <w:pPr>
+        <w:rPr>
+          <w:rFonts w:hint="default"/>
+          <w:lang w:val="es-PE"/>
+        </w:rPr>
+      </w:pPr>
+      <w:r>
+        <w:rPr>
+          <w:rFonts w:hint="default"/>
+          <w:lang w:val="es-PE"/>
+        </w:rPr>
+        <w:t>Ejemplo 2</w:t>
+      </w:r>
+    </w:p>
+    <w:p>
+      <w:pPr>
+        <w:rPr>
+          <w:rFonts w:hint="default"/>
+          <w:lang w:val="es-PE"/>
+        </w:rPr>
+      </w:pPr>
+      <w:r>
+        <w:drawing>
+          <wp:inline distT="0" distB="0" distL="114300" distR="114300">
+            <wp:extent cx="5394960" cy="4671695"/>
+            <wp:effectExtent l="0" t="0" r="15240" b="14605"/>
+            <wp:docPr id="8" name="Imagen 2"/>
+            <wp:cNvGraphicFramePr>
+              <a:graphicFrameLocks xmlns:a="http://schemas.openxmlformats.org/drawingml/2006/main" noChangeAspect="1"/>
+            </wp:cNvGraphicFramePr>
+            <a:graphic xmlns:a="http://schemas.openxmlformats.org/drawingml/2006/main">
+              <a:graphicData uri="http://schemas.openxmlformats.org/drawingml/2006/picture">
+                <pic:pic xmlns:pic="http://schemas.openxmlformats.org/drawingml/2006/picture">
+                  <pic:nvPicPr>
+                    <pic:cNvPr id="8" name="Imagen 2"/>
+                    <pic:cNvPicPr>
+                      <a:picLocks noChangeAspect="1"/>
+                    </pic:cNvPicPr>
+                  </pic:nvPicPr>
+                  <pic:blipFill>
+                    <a:blip r:embed="rId11"/>
+                    <a:stretch>
+                      <a:fillRect/>
+                    </a:stretch>
+                  </pic:blipFill>
+                  <pic:spPr>
+                    <a:xfrm>
+                      <a:off x="0" y="0"/>
+                      <a:ext cx="5394960" cy="4671695"/>
+                    </a:xfrm>
+                    <a:prstGeom prst="rect">
+                      <a:avLst/>
+                    </a:prstGeom>
+                    <a:noFill/>
+                    <a:ln>
+                      <a:noFill/>
+                    </a:ln>
+                  </pic:spPr>
+                </pic:pic>
+              </a:graphicData>
+            </a:graphic>
+          </wp:inline>
+        </w:drawing>
+      </w:r>
+    </w:p>
     <w:p/>
     <w:p>
       <w:pPr>
@@ -275,6 +484,37 @@
         </w:rPr>
         <w:t>3.</w:t>
       </w:r>
+    </w:p>
+    <w:p>
+      <w:pPr>
+        <w:rPr>
+          <w:rFonts w:hint="default"/>
+          <w:lang w:val="es-PE"/>
+        </w:rPr>
+      </w:pPr>
+      <w:r>
+        <w:rPr>
+          <w:rFonts w:hint="default"/>
+          <w:lang w:val="es-PE"/>
+        </w:rPr>
+        <w:t>Ejemplo 1</w:t>
+      </w:r>
+    </w:p>
+    <w:p>
+      <w:pPr>
+        <w:rPr>
+          <w:rFonts w:hint="default"/>
+          <w:lang w:val="es-PE"/>
+        </w:rPr>
+      </w:pPr>
+    </w:p>
+    <w:p>
+      <w:pPr>
+        <w:rPr>
+          <w:rFonts w:hint="default"/>
+          <w:lang w:val="es-PE"/>
+        </w:rPr>
+      </w:pPr>
     </w:p>
     <w:p>
       <w:r>
@@ -296,7 +536,7 @@
                     </pic:cNvPicPr>
                   </pic:nvPicPr>
                   <pic:blipFill>
-                    <a:blip r:embed="rId10"/>
+                    <a:blip r:embed="rId12"/>
                     <a:stretch>
                       <a:fillRect/>
                     </a:stretch>
@@ -341,7 +581,7 @@
                     </pic:cNvPicPr>
                   </pic:nvPicPr>
                   <pic:blipFill>
-                    <a:blip r:embed="rId11"/>
+                    <a:blip r:embed="rId13"/>
                     <a:stretch>
                       <a:fillRect/>
                     </a:stretch>
@@ -378,7 +618,153 @@
           <w:rFonts w:hint="default"/>
           <w:lang w:val="es-PE"/>
         </w:rPr>
+        <w:t>Ejemplo 2</w:t>
+      </w:r>
+    </w:p>
+    <w:p>
+      <w:r>
+        <w:drawing>
+          <wp:inline distT="0" distB="0" distL="114300" distR="114300">
+            <wp:extent cx="5396865" cy="5485765"/>
+            <wp:effectExtent l="0" t="0" r="13335" b="635"/>
+            <wp:docPr id="10" name="Imagen 4"/>
+            <wp:cNvGraphicFramePr>
+              <a:graphicFrameLocks xmlns:a="http://schemas.openxmlformats.org/drawingml/2006/main" noChangeAspect="1"/>
+            </wp:cNvGraphicFramePr>
+            <a:graphic xmlns:a="http://schemas.openxmlformats.org/drawingml/2006/main">
+              <a:graphicData uri="http://schemas.openxmlformats.org/drawingml/2006/picture">
+                <pic:pic xmlns:pic="http://schemas.openxmlformats.org/drawingml/2006/picture">
+                  <pic:nvPicPr>
+                    <pic:cNvPr id="10" name="Imagen 4"/>
+                    <pic:cNvPicPr>
+                      <a:picLocks noChangeAspect="1"/>
+                    </pic:cNvPicPr>
+                  </pic:nvPicPr>
+                  <pic:blipFill>
+                    <a:blip r:embed="rId14"/>
+                    <a:stretch>
+                      <a:fillRect/>
+                    </a:stretch>
+                  </pic:blipFill>
+                  <pic:spPr>
+                    <a:xfrm>
+                      <a:off x="0" y="0"/>
+                      <a:ext cx="5396865" cy="5485765"/>
+                    </a:xfrm>
+                    <a:prstGeom prst="rect">
+                      <a:avLst/>
+                    </a:prstGeom>
+                    <a:noFill/>
+                    <a:ln>
+                      <a:noFill/>
+                    </a:ln>
+                  </pic:spPr>
+                </pic:pic>
+              </a:graphicData>
+            </a:graphic>
+          </wp:inline>
+        </w:drawing>
+      </w:r>
+    </w:p>
+    <w:p>
+      <w:bookmarkStart w:id="0" w:name="_GoBack"/>
+      <w:r>
+        <w:drawing>
+          <wp:inline distT="0" distB="0" distL="114300" distR="114300">
+            <wp:extent cx="5399405" cy="1156335"/>
+            <wp:effectExtent l="0" t="0" r="10795" b="5715"/>
+            <wp:docPr id="11" name="Imagen 5"/>
+            <wp:cNvGraphicFramePr>
+              <a:graphicFrameLocks xmlns:a="http://schemas.openxmlformats.org/drawingml/2006/main" noChangeAspect="1"/>
+            </wp:cNvGraphicFramePr>
+            <a:graphic xmlns:a="http://schemas.openxmlformats.org/drawingml/2006/main">
+              <a:graphicData uri="http://schemas.openxmlformats.org/drawingml/2006/picture">
+                <pic:pic xmlns:pic="http://schemas.openxmlformats.org/drawingml/2006/picture">
+                  <pic:nvPicPr>
+                    <pic:cNvPr id="11" name="Imagen 5"/>
+                    <pic:cNvPicPr>
+                      <a:picLocks noChangeAspect="1"/>
+                    </pic:cNvPicPr>
+                  </pic:nvPicPr>
+                  <pic:blipFill>
+                    <a:blip r:embed="rId15"/>
+                    <a:stretch>
+                      <a:fillRect/>
+                    </a:stretch>
+                  </pic:blipFill>
+                  <pic:spPr>
+                    <a:xfrm>
+                      <a:off x="0" y="0"/>
+                      <a:ext cx="5399405" cy="1156335"/>
+                    </a:xfrm>
+                    <a:prstGeom prst="rect">
+                      <a:avLst/>
+                    </a:prstGeom>
+                    <a:noFill/>
+                    <a:ln>
+                      <a:noFill/>
+                    </a:ln>
+                  </pic:spPr>
+                </pic:pic>
+              </a:graphicData>
+            </a:graphic>
+          </wp:inline>
+        </w:drawing>
+      </w:r>
+      <w:bookmarkEnd w:id="0"/>
+    </w:p>
+    <w:p>
+      <w:pPr>
+        <w:rPr>
+          <w:rFonts w:hint="default"/>
+          <w:lang w:val="es-PE"/>
+        </w:rPr>
+      </w:pPr>
+    </w:p>
+    <w:p>
+      <w:pPr>
+        <w:rPr>
+          <w:rFonts w:hint="default"/>
+          <w:lang w:val="es-PE"/>
+        </w:rPr>
+      </w:pPr>
+    </w:p>
+    <w:p>
+      <w:pPr>
+        <w:rPr>
+          <w:rFonts w:hint="default"/>
+          <w:lang w:val="es-PE"/>
+        </w:rPr>
+      </w:pPr>
+    </w:p>
+    <w:p>
+      <w:pPr>
+        <w:rPr>
+          <w:rFonts w:hint="default"/>
+          <w:lang w:val="es-PE"/>
+        </w:rPr>
+      </w:pPr>
+      <w:r>
+        <w:rPr>
+          <w:rFonts w:hint="default"/>
+          <w:lang w:val="es-PE"/>
+        </w:rPr>
         <w:t>4.</w:t>
+      </w:r>
+    </w:p>
+    <w:p>
+      <w:pPr>
+        <w:rPr>
+          <w:rFonts w:hint="default"/>
+          <w:lang w:val="es-PE"/>
+        </w:rPr>
+      </w:pPr>
+      <w:r>
+        <w:rPr>
+          <w:rFonts w:hint="default"/>
+          <w:lang w:val="es-PE"/>
+        </w:rPr>
+        <w:t xml:space="preserve">Ejemplo 1 </w:t>
       </w:r>
     </w:p>
     <w:p>
@@ -401,7 +787,7 @@
                     </pic:cNvPicPr>
                   </pic:nvPicPr>
                   <pic:blipFill>
-                    <a:blip r:embed="rId12"/>
+                    <a:blip r:embed="rId16"/>
                     <a:stretch>
                       <a:fillRect/>
                     </a:stretch>
@@ -452,7 +838,7 @@
                     </pic:cNvPicPr>
                   </pic:nvPicPr>
                   <pic:blipFill>
-                    <a:blip r:embed="rId13"/>
+                    <a:blip r:embed="rId17"/>
                     <a:stretch>
                       <a:fillRect/>
                     </a:stretch>
@@ -476,13 +862,119 @@
           </wp:inline>
         </w:drawing>
       </w:r>
-      <w:bookmarkStart w:id="0" w:name="_GoBack"/>
-      <w:bookmarkEnd w:id="0"/>
     </w:p>
     <w:p/>
-    <w:p/>
-    <w:p/>
-    <w:p/>
+    <w:p>
+      <w:pPr>
+        <w:rPr>
+          <w:rFonts w:hint="default"/>
+          <w:lang w:val="es-PE"/>
+        </w:rPr>
+      </w:pPr>
+      <w:r>
+        <w:rPr>
+          <w:rFonts w:hint="default"/>
+          <w:lang w:val="es-PE"/>
+        </w:rPr>
+        <w:t>Ejemplo 2</w:t>
+      </w:r>
+    </w:p>
+    <w:p>
+      <w:pPr>
+        <w:rPr>
+          <w:rFonts w:hint="default"/>
+          <w:lang w:val="es-PE"/>
+        </w:rPr>
+      </w:pPr>
+      <w:r>
+        <w:drawing>
+          <wp:inline distT="0" distB="0" distL="114300" distR="114300">
+            <wp:extent cx="5394960" cy="5208270"/>
+            <wp:effectExtent l="0" t="0" r="15240" b="11430"/>
+            <wp:docPr id="12" name="Imagen 6"/>
+            <wp:cNvGraphicFramePr>
+              <a:graphicFrameLocks xmlns:a="http://schemas.openxmlformats.org/drawingml/2006/main" noChangeAspect="1"/>
+            </wp:cNvGraphicFramePr>
+            <a:graphic xmlns:a="http://schemas.openxmlformats.org/drawingml/2006/main">
+              <a:graphicData uri="http://schemas.openxmlformats.org/drawingml/2006/picture">
+                <pic:pic xmlns:pic="http://schemas.openxmlformats.org/drawingml/2006/picture">
+                  <pic:nvPicPr>
+                    <pic:cNvPr id="12" name="Imagen 6"/>
+                    <pic:cNvPicPr>
+                      <a:picLocks noChangeAspect="1"/>
+                    </pic:cNvPicPr>
+                  </pic:nvPicPr>
+                  <pic:blipFill>
+                    <a:blip r:embed="rId18"/>
+                    <a:stretch>
+                      <a:fillRect/>
+                    </a:stretch>
+                  </pic:blipFill>
+                  <pic:spPr>
+                    <a:xfrm>
+                      <a:off x="0" y="0"/>
+                      <a:ext cx="5394960" cy="5208270"/>
+                    </a:xfrm>
+                    <a:prstGeom prst="rect">
+                      <a:avLst/>
+                    </a:prstGeom>
+                    <a:noFill/>
+                    <a:ln>
+                      <a:noFill/>
+                    </a:ln>
+                  </pic:spPr>
+                </pic:pic>
+              </a:graphicData>
+            </a:graphic>
+          </wp:inline>
+        </w:drawing>
+      </w:r>
+    </w:p>
+    <w:p>
+      <w:r>
+        <w:drawing>
+          <wp:inline distT="0" distB="0" distL="114300" distR="114300">
+            <wp:extent cx="5396865" cy="1964055"/>
+            <wp:effectExtent l="0" t="0" r="13335" b="17145"/>
+            <wp:docPr id="13" name="Imagen 7"/>
+            <wp:cNvGraphicFramePr>
+              <a:graphicFrameLocks xmlns:a="http://schemas.openxmlformats.org/drawingml/2006/main" noChangeAspect="1"/>
+            </wp:cNvGraphicFramePr>
+            <a:graphic xmlns:a="http://schemas.openxmlformats.org/drawingml/2006/main">
+              <a:graphicData uri="http://schemas.openxmlformats.org/drawingml/2006/picture">
+                <pic:pic xmlns:pic="http://schemas.openxmlformats.org/drawingml/2006/picture">
+                  <pic:nvPicPr>
+                    <pic:cNvPr id="13" name="Imagen 7"/>
+                    <pic:cNvPicPr>
+                      <a:picLocks noChangeAspect="1"/>
+                    </pic:cNvPicPr>
+                  </pic:nvPicPr>
+                  <pic:blipFill>
+                    <a:blip r:embed="rId19"/>
+                    <a:stretch>
+                      <a:fillRect/>
+                    </a:stretch>
+                  </pic:blipFill>
+                  <pic:spPr>
+                    <a:xfrm>
+                      <a:off x="0" y="0"/>
+                      <a:ext cx="5396865" cy="1964055"/>
+                    </a:xfrm>
+                    <a:prstGeom prst="rect">
+                      <a:avLst/>
+                    </a:prstGeom>
+                    <a:noFill/>
+                    <a:ln>
+                      <a:noFill/>
+                    </a:ln>
+                  </pic:spPr>
+                </pic:pic>
+              </a:graphicData>
+            </a:graphic>
+          </wp:inline>
+        </w:drawing>
+      </w:r>
+    </w:p>
     <w:p/>
     <w:p/>
     <w:p/>
@@ -843,8 +1335,8 @@
     <w:lsdException w:uiPriority="99" w:name="Normal Indent"/>
     <w:lsdException w:uiPriority="99" w:name="footnote text"/>
     <w:lsdException w:uiPriority="99" w:name="annotation text"/>
-    <w:lsdException w:uiPriority="99" w:semiHidden="0" w:name="header"/>
-    <w:lsdException w:uiPriority="99" w:semiHidden="0" w:name="footer"/>
+    <w:lsdException w:qFormat="1" w:uiPriority="99" w:semiHidden="0" w:name="header"/>
+    <w:lsdException w:qFormat="1" w:uiPriority="99" w:semiHidden="0" w:name="footer"/>
     <w:lsdException w:uiPriority="99" w:name="index heading"/>
     <w:lsdException w:qFormat="1" w:uiPriority="35" w:name="caption"/>
     <w:lsdException w:uiPriority="99" w:name="table of figures"/>
@@ -915,7 +1407,7 @@
     <w:lsdException w:uiPriority="99" w:name="HTML Sample"/>
     <w:lsdException w:uiPriority="99" w:name="HTML Typewriter"/>
     <w:lsdException w:uiPriority="99" w:name="HTML Variable"/>
-    <w:lsdException w:uiPriority="99" w:name="Normal Table"/>
+    <w:lsdException w:qFormat="1" w:uiPriority="99" w:name="Normal Table"/>
     <w:lsdException w:uiPriority="99" w:name="annotation subject"/>
     <w:lsdException w:uiPriority="99" w:name="Table Simple 1"/>
     <w:lsdException w:uiPriority="99" w:name="Table Simple 2"/>
@@ -1214,6 +1706,7 @@
     <w:name w:val="Normal Table"/>
     <w:semiHidden/>
     <w:unhideWhenUsed/>
+    <w:qFormat/>
     <w:uiPriority w:val="99"/>
     <w:tblPr>
       <w:tblCellMar>
@@ -1229,6 +1722,7 @@
     <w:basedOn w:val="1"/>
     <w:link w:val="35"/>
     <w:unhideWhenUsed/>
+    <w:qFormat/>
     <w:uiPriority w:val="99"/>
     <w:pPr>
       <w:tabs>
@@ -1243,6 +1737,7 @@
     <w:basedOn w:val="1"/>
     <w:link w:val="36"/>
     <w:unhideWhenUsed/>
+    <w:qFormat/>
     <w:uiPriority w:val="99"/>
     <w:pPr>
       <w:tabs>
@@ -1311,6 +1806,7 @@
     <w:basedOn w:val="11"/>
     <w:link w:val="3"/>
     <w:semiHidden/>
+    <w:qFormat/>
     <w:uiPriority w:val="9"/>
     <w:rPr>
       <w:rFonts w:asciiTheme="majorHAnsi" w:hAnsiTheme="majorHAnsi" w:eastAsiaTheme="majorEastAsia" w:cstheme="majorBidi"/>
@@ -1324,6 +1820,7 @@
     <w:basedOn w:val="11"/>
     <w:link w:val="4"/>
     <w:semiHidden/>
+    <w:qFormat/>
     <w:uiPriority w:val="9"/>
     <w:rPr>
       <w:rFonts w:eastAsiaTheme="majorEastAsia" w:cstheme="majorBidi"/>
@@ -1337,6 +1834,7 @@
     <w:basedOn w:val="11"/>
     <w:link w:val="5"/>
     <w:semiHidden/>
+    <w:qFormat/>
     <w:uiPriority w:val="9"/>
     <w:rPr>
       <w:rFonts w:eastAsiaTheme="majorEastAsia" w:cstheme="majorBidi"/>
@@ -1350,6 +1848,7 @@
     <w:basedOn w:val="11"/>
     <w:link w:val="6"/>
     <w:semiHidden/>
+    <w:qFormat/>
     <w:uiPriority w:val="9"/>
     <w:rPr>
       <w:rFonts w:eastAsiaTheme="majorEastAsia" w:cstheme="majorBidi"/>
@@ -1361,6 +1860,7 @@
     <w:basedOn w:val="11"/>
     <w:link w:val="7"/>
     <w:semiHidden/>
+    <w:qFormat/>
     <w:uiPriority w:val="9"/>
     <w:rPr>
       <w:rFonts w:eastAsiaTheme="majorEastAsia" w:cstheme="majorBidi"/>
@@ -1382,6 +1882,7 @@
     <w:basedOn w:val="11"/>
     <w:link w:val="8"/>
     <w:semiHidden/>
+    <w:qFormat/>
     <w:uiPriority w:val="9"/>
     <w:rPr>
       <w:rFonts w:eastAsiaTheme="majorEastAsia" w:cstheme="majorBidi"/>
@@ -1401,6 +1902,7 @@
     <w:basedOn w:val="11"/>
     <w:link w:val="9"/>
     <w:semiHidden/>
+    <w:qFormat/>
     <w:uiPriority w:val="9"/>
     <w:rPr>
       <w:rFonts w:eastAsiaTheme="majorEastAsia" w:cstheme="majorBidi"/>
@@ -1440,6 +1942,7 @@
     <w:name w:val="Título Car"/>
     <w:basedOn w:val="11"/>
     <w:link w:val="16"/>
+    <w:qFormat/>
     <w:uiPriority w:val="10"/>
     <w:rPr>
       <w:rFonts w:asciiTheme="majorHAnsi" w:hAnsiTheme="majorHAnsi" w:eastAsiaTheme="majorEastAsia" w:cstheme="majorBidi"/>
@@ -1453,6 +1956,7 @@
     <w:name w:val="Subtítulo Car"/>
     <w:basedOn w:val="11"/>
     <w:link w:val="15"/>
+    <w:qFormat/>
     <w:uiPriority w:val="11"/>
     <w:rPr>
       <w:rFonts w:eastAsiaTheme="majorEastAsia" w:cstheme="majorBidi"/>
@@ -1499,6 +2003,7 @@
     <w:name w:val="Cita Car"/>
     <w:basedOn w:val="11"/>
     <w:link w:val="28"/>
+    <w:qFormat/>
     <w:uiPriority w:val="29"/>
     <w:rPr>
       <w:i/>
@@ -1561,6 +2066,7 @@
     <w:name w:val="Cita destacada Car"/>
     <w:basedOn w:val="11"/>
     <w:link w:val="32"/>
+    <w:qFormat/>
     <w:uiPriority w:val="30"/>
     <w:rPr>
       <w:i/>
@@ -1585,12 +2091,14 @@
     <w:name w:val="Encabezado Car"/>
     <w:basedOn w:val="11"/>
     <w:link w:val="13"/>
+    <w:qFormat/>
     <w:uiPriority w:val="99"/>
   </w:style>
   <w:style w:type="character" w:customStyle="1" w:styleId="36">
     <w:name w:val="Pie de página Car"/>
     <w:basedOn w:val="11"/>
     <w:link w:val="14"/>
+    <w:qFormat/>
     <w:uiPriority w:val="99"/>
   </w:style>
 </w:styles>

</xml_diff>